<commit_message>
updated documents as per review comments
</commit_message>
<xml_diff>
--- a/Documents/External/7.5.4/ConsumerCare_PI17.4_V7.5.4_IntegrationDoc_Android.docx
+++ b/Documents/External/7.5.4/ConsumerCare_PI17.4_V7.5.4_IntegrationDoc_Android.docx
@@ -1,6 +1,6 @@
 
 <file path=word/document.xml><?xml version="1.0" encoding="utf-8"?>
-<w:document xmlns:wpc="http://schemas.microsoft.com/office/word/2010/wordprocessingCanvas" xmlns:mc="http://schemas.openxmlformats.org/markup-compatibility/2006" xmlns:o="urn:schemas-microsoft-com:office:office" xmlns:r="http://schemas.openxmlformats.org/officeDocument/2006/relationships" xmlns:m="http://schemas.openxmlformats.org/officeDocument/2006/math" xmlns:v="urn:schemas-microsoft-com:vml" xmlns:wp14="http://schemas.microsoft.com/office/word/2010/wordprocessingDrawing" xmlns:wp="http://schemas.openxmlformats.org/drawingml/2006/wordprocessingDrawing" xmlns:w10="urn:schemas-microsoft-com:office:word" xmlns:w="http://schemas.openxmlformats.org/wordprocessingml/2006/main" xmlns:w14="http://schemas.microsoft.com/office/word/2010/wordml" xmlns:w15="http://schemas.microsoft.com/office/word/2012/wordml" xmlns:wpg="http://schemas.microsoft.com/office/word/2010/wordprocessingGroup" xmlns:wpi="http://schemas.microsoft.com/office/word/2010/wordprocessingInk" xmlns:wne="http://schemas.microsoft.com/office/word/2006/wordml" xmlns:wps="http://schemas.microsoft.com/office/word/2010/wordprocessingShape" mc:Ignorable="w14 w15 wp14">
+<w:document xmlns:wpc="http://schemas.microsoft.com/office/word/2010/wordprocessingCanvas" xmlns:mo="http://schemas.microsoft.com/office/mac/office/2008/main" xmlns:mc="http://schemas.openxmlformats.org/markup-compatibility/2006" xmlns:mv="urn:schemas-microsoft-com:mac:vml" xmlns:o="urn:schemas-microsoft-com:office:office" xmlns:r="http://schemas.openxmlformats.org/officeDocument/2006/relationships" xmlns:m="http://schemas.openxmlformats.org/officeDocument/2006/math" xmlns:v="urn:schemas-microsoft-com:vml" xmlns:wp14="http://schemas.microsoft.com/office/word/2010/wordprocessingDrawing" xmlns:wp="http://schemas.openxmlformats.org/drawingml/2006/wordprocessingDrawing" xmlns:w10="urn:schemas-microsoft-com:office:word" xmlns:w="http://schemas.openxmlformats.org/wordprocessingml/2006/main" xmlns:w14="http://schemas.microsoft.com/office/word/2010/wordml" xmlns:w15="http://schemas.microsoft.com/office/word/2012/wordml" xmlns:wpg="http://schemas.microsoft.com/office/word/2010/wordprocessingGroup" xmlns:wpi="http://schemas.microsoft.com/office/word/2010/wordprocessingInk" xmlns:wne="http://schemas.microsoft.com/office/word/2006/wordml" xmlns:wps="http://schemas.microsoft.com/office/word/2010/wordprocessingShape" mc:Ignorable="w14 w15 wp14">
   <w:body>
     <w:p>
       <w:pPr>
@@ -5476,10 +5476,8 @@
           <w:sz w:val="18"/>
           <w:szCs w:val="18"/>
         </w:rPr>
-        <w:t>7.5</w:t>
-      </w:r>
-      <w:bookmarkStart w:id="24" w:name="_GoBack"/>
-      <w:bookmarkEnd w:id="24"/>
+        <w:t>7.5.4</w:t>
+      </w:r>
       <w:r>
         <w:rPr>
           <w:rFonts w:ascii="Courier New" w:hAnsi="Courier New" w:cs="Courier New"/>
@@ -5489,17 +5487,6 @@
           <w:sz w:val="18"/>
           <w:szCs w:val="18"/>
         </w:rPr>
-        <w:t>.4</w:t>
-      </w:r>
-      <w:r>
-        <w:rPr>
-          <w:rFonts w:ascii="Courier New" w:hAnsi="Courier New" w:cs="Courier New"/>
-          <w:b/>
-          <w:bCs/>
-          <w:color w:val="FFC000"/>
-          <w:sz w:val="18"/>
-          <w:szCs w:val="18"/>
-        </w:rPr>
         <w:t xml:space="preserve">', ext:aar) </w:t>
       </w:r>
     </w:p>
@@ -5550,17 +5537,17 @@
           <w:rFonts w:cs="Arial"/>
         </w:rPr>
       </w:pPr>
-      <w:bookmarkStart w:id="25" w:name="_Toc444883174"/>
-      <w:bookmarkStart w:id="26" w:name="_Toc481751159"/>
-      <w:bookmarkStart w:id="27" w:name="_Toc297311300"/>
+      <w:bookmarkStart w:id="24" w:name="_Toc444883174"/>
+      <w:bookmarkStart w:id="25" w:name="_Toc481751159"/>
+      <w:bookmarkStart w:id="26" w:name="_Toc297311300"/>
       <w:r>
         <w:rPr>
           <w:rFonts w:cs="Arial"/>
         </w:rPr>
         <w:t>Library versioning</w:t>
       </w:r>
+      <w:bookmarkEnd w:id="24"/>
       <w:bookmarkEnd w:id="25"/>
-      <w:bookmarkEnd w:id="26"/>
     </w:p>
     <w:p>
       <w:pPr>
@@ -5602,17 +5589,17 @@
           <w:rFonts w:cs="Arial"/>
         </w:rPr>
       </w:pPr>
-      <w:bookmarkStart w:id="28" w:name="_Toc444883175"/>
-      <w:bookmarkStart w:id="29" w:name="_Toc481751160"/>
+      <w:bookmarkStart w:id="27" w:name="_Toc444883175"/>
+      <w:bookmarkStart w:id="28" w:name="_Toc481751160"/>
+      <w:bookmarkEnd w:id="26"/>
+      <w:r>
+        <w:rPr>
+          <w:rFonts w:cs="Arial"/>
+        </w:rPr>
+        <w:t>Root gradle changes</w:t>
+      </w:r>
       <w:bookmarkEnd w:id="27"/>
-      <w:r>
-        <w:rPr>
-          <w:rFonts w:cs="Arial"/>
-        </w:rPr>
-        <w:t>Root gradle changes</w:t>
-      </w:r>
       <w:bookmarkEnd w:id="28"/>
-      <w:bookmarkEnd w:id="29"/>
     </w:p>
     <w:p>
       <w:pPr>
@@ -5987,16 +5974,16 @@
           <w:rFonts w:cs="Arial"/>
         </w:rPr>
       </w:pPr>
-      <w:bookmarkStart w:id="30" w:name="_Toc444883176"/>
-      <w:bookmarkStart w:id="31" w:name="_Toc481751161"/>
+      <w:bookmarkStart w:id="29" w:name="_Toc444883176"/>
+      <w:bookmarkStart w:id="30" w:name="_Toc481751161"/>
       <w:r>
         <w:rPr>
           <w:rFonts w:cs="Arial"/>
         </w:rPr>
         <w:t>Gradle dependencies</w:t>
       </w:r>
+      <w:bookmarkEnd w:id="29"/>
       <w:bookmarkEnd w:id="30"/>
-      <w:bookmarkEnd w:id="31"/>
       <w:r>
         <w:rPr>
           <w:rFonts w:cs="Arial"/>
@@ -6431,7 +6418,7 @@
           <w:rFonts w:cs="Arial"/>
         </w:rPr>
       </w:pPr>
-      <w:bookmarkStart w:id="32" w:name="_Toc481751162"/>
+      <w:bookmarkStart w:id="31" w:name="_Toc481751162"/>
       <w:r>
         <w:rPr>
           <w:rFonts w:asciiTheme="minorHAnsi" w:hAnsiTheme="minorHAnsi" w:cs="Courier New"/>
@@ -6454,13 +6441,7 @@
         <w:rPr>
           <w:rFonts w:cs="Arial"/>
         </w:rPr>
-        <w:t>It is</w:t>
-      </w:r>
-      <w:r>
-        <w:rPr>
-          <w:rFonts w:cs="Arial"/>
-        </w:rPr>
-        <w:t xml:space="preserve"> mandatory to add the below resource value with vertical package ID in the build.gradle-&gt;defaultConfig in order to avoid the provider conflicts.</w:t>
+        <w:t>It is mandatory to add the below resource value with vertical package ID in the build.gradle-&gt;defaultConfig in order to avoid the provider conflicts.</w:t>
       </w:r>
     </w:p>
     <w:p>
@@ -6531,27 +6512,7 @@
           <w:color w:val="018000"/>
           <w:sz w:val="20"/>
         </w:rPr>
-        <w:t>"com.philips.cdp.</w:t>
-      </w:r>
-      <w:r>
-        <w:rPr>
-          <w:rFonts w:cs="Arial"/>
-          <w:b/>
-          <w:bCs/>
-          <w:color w:val="018000"/>
-          <w:sz w:val="20"/>
-        </w:rPr>
-        <w:t>apps.provider</w:t>
-      </w:r>
-      <w:r>
-        <w:rPr>
-          <w:rFonts w:cs="Arial"/>
-          <w:b/>
-          <w:bCs/>
-          <w:color w:val="018000"/>
-          <w:sz w:val="20"/>
-        </w:rPr>
-        <w:t>"</w:t>
+        <w:t>"com.philips.cdp.apps.provider"</w:t>
       </w:r>
       <w:r>
         <w:rPr>
@@ -6589,6 +6550,47 @@
     </w:p>
     <w:p>
       <w:pPr>
+        <w:ind w:firstLine="540"/>
+        <w:rPr>
+          <w:rFonts w:cs="Arial"/>
+          <w:sz w:val="20"/>
+        </w:rPr>
+      </w:pPr>
+    </w:p>
+    <w:p>
+      <w:pPr>
+        <w:ind w:firstLine="540"/>
+        <w:rPr>
+          <w:rFonts w:cs="Arial"/>
+          <w:sz w:val="20"/>
+        </w:rPr>
+      </w:pPr>
+      <w:r>
+        <w:rPr>
+          <w:rFonts w:cs="Arial"/>
+          <w:sz w:val="20"/>
+        </w:rPr>
+        <w:t>Impact: Provider conflicts will happen and the 2 apps with DCC will not install in the same device when you</w:t>
+      </w:r>
+      <w:r>
+        <w:rPr>
+          <w:rFonts w:cs="Arial"/>
+          <w:sz w:val="20"/>
+        </w:rPr>
+        <w:t xml:space="preserve"> have</w:t>
+      </w:r>
+      <w:bookmarkStart w:id="32" w:name="_GoBack"/>
+      <w:bookmarkEnd w:id="32"/>
+      <w:r>
+        <w:rPr>
+          <w:rFonts w:cs="Arial"/>
+          <w:sz w:val="20"/>
+        </w:rPr>
+        <w:t xml:space="preserve"> not defined provider in gradle.</w:t>
+      </w:r>
+    </w:p>
+    <w:p>
+      <w:pPr>
         <w:pStyle w:val="Heading2"/>
         <w:rPr>
           <w:rFonts w:cs="Arial"/>
@@ -6606,7 +6608,7 @@
         </w:rPr>
         <w:t>dependencies</w:t>
       </w:r>
-      <w:bookmarkEnd w:id="32"/>
+      <w:bookmarkEnd w:id="31"/>
     </w:p>
     <w:p>
       <w:pPr>
@@ -22275,10 +22277,10 @@
             <v:path o:extrusionok="f" gradientshapeok="t" o:connecttype="rect"/>
             <o:lock v:ext="edit" aspectratio="t"/>
           </v:shapetype>
-          <v:shape id="_x0000_i1025" type="#_x0000_t75" style="width:77.25pt;height:48.75pt" o:ole="">
+          <v:shape id="_x0000_i1025" type="#_x0000_t75" style="width:77pt;height:49pt" o:ole="">
             <v:imagedata r:id="rId18" o:title=""/>
           </v:shape>
-          <o:OLEObject Type="Embed" ProgID="Word.Document.12" ShapeID="_x0000_i1025" DrawAspect="Icon" ObjectID="_1570871292" r:id="rId19">
+          <o:OLEObject Type="Embed" ProgID="Word.Document.12" ShapeID="_x0000_i1025" DrawAspect="Icon" ObjectID="_1570892418" r:id="rId19">
             <o:FieldCodes>\s</o:FieldCodes>
           </o:OLEObject>
         </w:object>
@@ -22297,7 +22299,7 @@
 </file>
 
 <file path=word/endnotes.xml><?xml version="1.0" encoding="utf-8"?>
-<w:endnotes xmlns:wpc="http://schemas.microsoft.com/office/word/2010/wordprocessingCanvas" xmlns:mc="http://schemas.openxmlformats.org/markup-compatibility/2006" xmlns:o="urn:schemas-microsoft-com:office:office" xmlns:r="http://schemas.openxmlformats.org/officeDocument/2006/relationships" xmlns:m="http://schemas.openxmlformats.org/officeDocument/2006/math" xmlns:v="urn:schemas-microsoft-com:vml" xmlns:wp14="http://schemas.microsoft.com/office/word/2010/wordprocessingDrawing" xmlns:wp="http://schemas.openxmlformats.org/drawingml/2006/wordprocessingDrawing" xmlns:w10="urn:schemas-microsoft-com:office:word" xmlns:w="http://schemas.openxmlformats.org/wordprocessingml/2006/main" xmlns:w14="http://schemas.microsoft.com/office/word/2010/wordml" xmlns:w15="http://schemas.microsoft.com/office/word/2012/wordml" xmlns:wpg="http://schemas.microsoft.com/office/word/2010/wordprocessingGroup" xmlns:wpi="http://schemas.microsoft.com/office/word/2010/wordprocessingInk" xmlns:wne="http://schemas.microsoft.com/office/word/2006/wordml" xmlns:wps="http://schemas.microsoft.com/office/word/2010/wordprocessingShape" mc:Ignorable="w14 w15 wp14">
+<w:endnotes xmlns:wpc="http://schemas.microsoft.com/office/word/2010/wordprocessingCanvas" xmlns:mo="http://schemas.microsoft.com/office/mac/office/2008/main" xmlns:mc="http://schemas.openxmlformats.org/markup-compatibility/2006" xmlns:mv="urn:schemas-microsoft-com:mac:vml" xmlns:o="urn:schemas-microsoft-com:office:office" xmlns:r="http://schemas.openxmlformats.org/officeDocument/2006/relationships" xmlns:m="http://schemas.openxmlformats.org/officeDocument/2006/math" xmlns:v="urn:schemas-microsoft-com:vml" xmlns:wp14="http://schemas.microsoft.com/office/word/2010/wordprocessingDrawing" xmlns:wp="http://schemas.openxmlformats.org/drawingml/2006/wordprocessingDrawing" xmlns:w10="urn:schemas-microsoft-com:office:word" xmlns:w="http://schemas.openxmlformats.org/wordprocessingml/2006/main" xmlns:w14="http://schemas.microsoft.com/office/word/2010/wordml" xmlns:w15="http://schemas.microsoft.com/office/word/2012/wordml" xmlns:wpg="http://schemas.microsoft.com/office/word/2010/wordprocessingGroup" xmlns:wpi="http://schemas.microsoft.com/office/word/2010/wordprocessingInk" xmlns:wne="http://schemas.microsoft.com/office/word/2006/wordml" xmlns:wps="http://schemas.microsoft.com/office/word/2010/wordprocessingShape" mc:Ignorable="w14 w15 wp14">
   <w:endnote w:type="separator" w:id="-1">
     <w:p>
       <w:r>
@@ -22316,7 +22318,7 @@
 </file>
 
 <file path=word/footer1.xml><?xml version="1.0" encoding="utf-8"?>
-<w:ftr xmlns:wpc="http://schemas.microsoft.com/office/word/2010/wordprocessingCanvas" xmlns:mc="http://schemas.openxmlformats.org/markup-compatibility/2006" xmlns:o="urn:schemas-microsoft-com:office:office" xmlns:r="http://schemas.openxmlformats.org/officeDocument/2006/relationships" xmlns:m="http://schemas.openxmlformats.org/officeDocument/2006/math" xmlns:v="urn:schemas-microsoft-com:vml" xmlns:wp14="http://schemas.microsoft.com/office/word/2010/wordprocessingDrawing" xmlns:wp="http://schemas.openxmlformats.org/drawingml/2006/wordprocessingDrawing" xmlns:w10="urn:schemas-microsoft-com:office:word" xmlns:w="http://schemas.openxmlformats.org/wordprocessingml/2006/main" xmlns:w14="http://schemas.microsoft.com/office/word/2010/wordml" xmlns:w15="http://schemas.microsoft.com/office/word/2012/wordml" xmlns:wpg="http://schemas.microsoft.com/office/word/2010/wordprocessingGroup" xmlns:wpi="http://schemas.microsoft.com/office/word/2010/wordprocessingInk" xmlns:wne="http://schemas.microsoft.com/office/word/2006/wordml" xmlns:wps="http://schemas.microsoft.com/office/word/2010/wordprocessingShape" mc:Ignorable="w14 w15 wp14">
+<w:ftr xmlns:wpc="http://schemas.microsoft.com/office/word/2010/wordprocessingCanvas" xmlns:mo="http://schemas.microsoft.com/office/mac/office/2008/main" xmlns:mc="http://schemas.openxmlformats.org/markup-compatibility/2006" xmlns:mv="urn:schemas-microsoft-com:mac:vml" xmlns:o="urn:schemas-microsoft-com:office:office" xmlns:r="http://schemas.openxmlformats.org/officeDocument/2006/relationships" xmlns:m="http://schemas.openxmlformats.org/officeDocument/2006/math" xmlns:v="urn:schemas-microsoft-com:vml" xmlns:wp14="http://schemas.microsoft.com/office/word/2010/wordprocessingDrawing" xmlns:wp="http://schemas.openxmlformats.org/drawingml/2006/wordprocessingDrawing" xmlns:w10="urn:schemas-microsoft-com:office:word" xmlns:w="http://schemas.openxmlformats.org/wordprocessingml/2006/main" xmlns:w14="http://schemas.microsoft.com/office/word/2010/wordml" xmlns:w15="http://schemas.microsoft.com/office/word/2012/wordml" xmlns:wpg="http://schemas.microsoft.com/office/word/2010/wordprocessingGroup" xmlns:wpi="http://schemas.microsoft.com/office/word/2010/wordprocessingInk" xmlns:wne="http://schemas.microsoft.com/office/word/2006/wordml" xmlns:wps="http://schemas.microsoft.com/office/word/2010/wordprocessingShape" mc:Ignorable="w14 w15 wp14">
   <w:tbl>
     <w:tblPr>
       <w:tblStyle w:val="TableGrid1"/>
@@ -22823,7 +22825,7 @@
               <w:sz w:val="16"/>
               <w:szCs w:val="16"/>
             </w:rPr>
-            <w:t>12</w:t>
+            <w:t>7</w:t>
           </w:r>
           <w:r>
             <w:rPr>
@@ -22896,7 +22898,7 @@
 </file>
 
 <file path=word/footnotes.xml><?xml version="1.0" encoding="utf-8"?>
-<w:footnotes xmlns:wpc="http://schemas.microsoft.com/office/word/2010/wordprocessingCanvas" xmlns:mc="http://schemas.openxmlformats.org/markup-compatibility/2006" xmlns:o="urn:schemas-microsoft-com:office:office" xmlns:r="http://schemas.openxmlformats.org/officeDocument/2006/relationships" xmlns:m="http://schemas.openxmlformats.org/officeDocument/2006/math" xmlns:v="urn:schemas-microsoft-com:vml" xmlns:wp14="http://schemas.microsoft.com/office/word/2010/wordprocessingDrawing" xmlns:wp="http://schemas.openxmlformats.org/drawingml/2006/wordprocessingDrawing" xmlns:w10="urn:schemas-microsoft-com:office:word" xmlns:w="http://schemas.openxmlformats.org/wordprocessingml/2006/main" xmlns:w14="http://schemas.microsoft.com/office/word/2010/wordml" xmlns:w15="http://schemas.microsoft.com/office/word/2012/wordml" xmlns:wpg="http://schemas.microsoft.com/office/word/2010/wordprocessingGroup" xmlns:wpi="http://schemas.microsoft.com/office/word/2010/wordprocessingInk" xmlns:wne="http://schemas.microsoft.com/office/word/2006/wordml" xmlns:wps="http://schemas.microsoft.com/office/word/2010/wordprocessingShape" mc:Ignorable="w14 w15 wp14">
+<w:footnotes xmlns:wpc="http://schemas.microsoft.com/office/word/2010/wordprocessingCanvas" xmlns:mo="http://schemas.microsoft.com/office/mac/office/2008/main" xmlns:mc="http://schemas.openxmlformats.org/markup-compatibility/2006" xmlns:mv="urn:schemas-microsoft-com:mac:vml" xmlns:o="urn:schemas-microsoft-com:office:office" xmlns:r="http://schemas.openxmlformats.org/officeDocument/2006/relationships" xmlns:m="http://schemas.openxmlformats.org/officeDocument/2006/math" xmlns:v="urn:schemas-microsoft-com:vml" xmlns:wp14="http://schemas.microsoft.com/office/word/2010/wordprocessingDrawing" xmlns:wp="http://schemas.openxmlformats.org/drawingml/2006/wordprocessingDrawing" xmlns:w10="urn:schemas-microsoft-com:office:word" xmlns:w="http://schemas.openxmlformats.org/wordprocessingml/2006/main" xmlns:w14="http://schemas.microsoft.com/office/word/2010/wordml" xmlns:w15="http://schemas.microsoft.com/office/word/2012/wordml" xmlns:wpg="http://schemas.microsoft.com/office/word/2010/wordprocessingGroup" xmlns:wpi="http://schemas.microsoft.com/office/word/2010/wordprocessingInk" xmlns:wne="http://schemas.microsoft.com/office/word/2006/wordml" xmlns:wps="http://schemas.microsoft.com/office/word/2010/wordprocessingShape" mc:Ignorable="w14 w15 wp14">
   <w:footnote w:type="separator" w:id="-1">
     <w:p>
       <w:r>
@@ -22915,7 +22917,7 @@
 </file>
 
 <file path=word/header1.xml><?xml version="1.0" encoding="utf-8"?>
-<w:hdr xmlns:wpc="http://schemas.microsoft.com/office/word/2010/wordprocessingCanvas" xmlns:mc="http://schemas.openxmlformats.org/markup-compatibility/2006" xmlns:o="urn:schemas-microsoft-com:office:office" xmlns:r="http://schemas.openxmlformats.org/officeDocument/2006/relationships" xmlns:m="http://schemas.openxmlformats.org/officeDocument/2006/math" xmlns:v="urn:schemas-microsoft-com:vml" xmlns:wp14="http://schemas.microsoft.com/office/word/2010/wordprocessingDrawing" xmlns:wp="http://schemas.openxmlformats.org/drawingml/2006/wordprocessingDrawing" xmlns:w10="urn:schemas-microsoft-com:office:word" xmlns:w="http://schemas.openxmlformats.org/wordprocessingml/2006/main" xmlns:w14="http://schemas.microsoft.com/office/word/2010/wordml" xmlns:w15="http://schemas.microsoft.com/office/word/2012/wordml" xmlns:wpg="http://schemas.microsoft.com/office/word/2010/wordprocessingGroup" xmlns:wpi="http://schemas.microsoft.com/office/word/2010/wordprocessingInk" xmlns:wne="http://schemas.microsoft.com/office/word/2006/wordml" xmlns:wps="http://schemas.microsoft.com/office/word/2010/wordprocessingShape" mc:Ignorable="w14 w15 wp14">
+<w:hdr xmlns:wpc="http://schemas.microsoft.com/office/word/2010/wordprocessingCanvas" xmlns:mo="http://schemas.microsoft.com/office/mac/office/2008/main" xmlns:mc="http://schemas.openxmlformats.org/markup-compatibility/2006" xmlns:mv="urn:schemas-microsoft-com:mac:vml" xmlns:o="urn:schemas-microsoft-com:office:office" xmlns:r="http://schemas.openxmlformats.org/officeDocument/2006/relationships" xmlns:m="http://schemas.openxmlformats.org/officeDocument/2006/math" xmlns:v="urn:schemas-microsoft-com:vml" xmlns:wp14="http://schemas.microsoft.com/office/word/2010/wordprocessingDrawing" xmlns:wp="http://schemas.openxmlformats.org/drawingml/2006/wordprocessingDrawing" xmlns:w10="urn:schemas-microsoft-com:office:word" xmlns:w="http://schemas.openxmlformats.org/wordprocessingml/2006/main" xmlns:w14="http://schemas.microsoft.com/office/word/2010/wordml" xmlns:w15="http://schemas.microsoft.com/office/word/2012/wordml" xmlns:wpg="http://schemas.microsoft.com/office/word/2010/wordprocessingGroup" xmlns:wpi="http://schemas.microsoft.com/office/word/2010/wordprocessingInk" xmlns:wne="http://schemas.microsoft.com/office/word/2006/wordml" xmlns:wps="http://schemas.microsoft.com/office/word/2010/wordprocessingShape" mc:Ignorable="w14 w15 wp14">
   <w:p>
     <w:pPr>
       <w:pStyle w:val="Header"/>
@@ -22995,8 +22997,8 @@
 </file>
 
 <file path=word/numbering.xml><?xml version="1.0" encoding="utf-8"?>
-<w:numbering xmlns:wpc="http://schemas.microsoft.com/office/word/2010/wordprocessingCanvas" xmlns:mc="http://schemas.openxmlformats.org/markup-compatibility/2006" xmlns:o="urn:schemas-microsoft-com:office:office" xmlns:r="http://schemas.openxmlformats.org/officeDocument/2006/relationships" xmlns:m="http://schemas.openxmlformats.org/officeDocument/2006/math" xmlns:v="urn:schemas-microsoft-com:vml" xmlns:wp14="http://schemas.microsoft.com/office/word/2010/wordprocessingDrawing" xmlns:wp="http://schemas.openxmlformats.org/drawingml/2006/wordprocessingDrawing" xmlns:w10="urn:schemas-microsoft-com:office:word" xmlns:w="http://schemas.openxmlformats.org/wordprocessingml/2006/main" xmlns:w14="http://schemas.microsoft.com/office/word/2010/wordml" xmlns:w15="http://schemas.microsoft.com/office/word/2012/wordml" xmlns:wpg="http://schemas.microsoft.com/office/word/2010/wordprocessingGroup" xmlns:wpi="http://schemas.microsoft.com/office/word/2010/wordprocessingInk" xmlns:wne="http://schemas.microsoft.com/office/word/2006/wordml" xmlns:wps="http://schemas.microsoft.com/office/word/2010/wordprocessingShape" mc:Ignorable="w14 w15 wp14">
-  <w:abstractNum w:abstractNumId="0" w15:restartNumberingAfterBreak="0">
+<w:numbering xmlns:wpc="http://schemas.microsoft.com/office/word/2010/wordprocessingCanvas" xmlns:mo="http://schemas.microsoft.com/office/mac/office/2008/main" xmlns:mc="http://schemas.openxmlformats.org/markup-compatibility/2006" xmlns:mv="urn:schemas-microsoft-com:mac:vml" xmlns:o="urn:schemas-microsoft-com:office:office" xmlns:r="http://schemas.openxmlformats.org/officeDocument/2006/relationships" xmlns:m="http://schemas.openxmlformats.org/officeDocument/2006/math" xmlns:v="urn:schemas-microsoft-com:vml" xmlns:wp14="http://schemas.microsoft.com/office/word/2010/wordprocessingDrawing" xmlns:wp="http://schemas.openxmlformats.org/drawingml/2006/wordprocessingDrawing" xmlns:w10="urn:schemas-microsoft-com:office:word" xmlns:w="http://schemas.openxmlformats.org/wordprocessingml/2006/main" xmlns:w14="http://schemas.microsoft.com/office/word/2010/wordml" xmlns:w15="http://schemas.microsoft.com/office/word/2012/wordml" xmlns:wpg="http://schemas.microsoft.com/office/word/2010/wordprocessingGroup" xmlns:wpi="http://schemas.microsoft.com/office/word/2010/wordprocessingInk" xmlns:wne="http://schemas.microsoft.com/office/word/2006/wordml" xmlns:wps="http://schemas.microsoft.com/office/word/2010/wordprocessingShape" mc:Ignorable="w14 w15 wp14">
+  <w:abstractNum w:abstractNumId="0">
     <w:nsid w:val="FFFFFFFB"/>
     <w:multiLevelType w:val="multilevel"/>
     <w:tmpl w:val="D6A63DB4"/>
@@ -23118,7 +23120,7 @@
       </w:rPr>
     </w:lvl>
   </w:abstractNum>
-  <w:abstractNum w:abstractNumId="1" w15:restartNumberingAfterBreak="0">
+  <w:abstractNum w:abstractNumId="1">
     <w:nsid w:val="00B83602"/>
     <w:multiLevelType w:val="multilevel"/>
     <w:tmpl w:val="0409001F"/>
@@ -23204,7 +23206,7 @@
       </w:pPr>
     </w:lvl>
   </w:abstractNum>
-  <w:abstractNum w:abstractNumId="2" w15:restartNumberingAfterBreak="0">
+  <w:abstractNum w:abstractNumId="2">
     <w:nsid w:val="038E13E4"/>
     <w:multiLevelType w:val="hybridMultilevel"/>
     <w:tmpl w:val="A39AB9A6"/>
@@ -23293,7 +23295,7 @@
       </w:pPr>
     </w:lvl>
   </w:abstractNum>
-  <w:abstractNum w:abstractNumId="3" w15:restartNumberingAfterBreak="0">
+  <w:abstractNum w:abstractNumId="3">
     <w:nsid w:val="04B550C9"/>
     <w:multiLevelType w:val="multilevel"/>
     <w:tmpl w:val="98742138"/>
@@ -23406,7 +23408,7 @@
       </w:pPr>
     </w:lvl>
   </w:abstractNum>
-  <w:abstractNum w:abstractNumId="4" w15:restartNumberingAfterBreak="0">
+  <w:abstractNum w:abstractNumId="4">
     <w:nsid w:val="09B05491"/>
     <w:multiLevelType w:val="multilevel"/>
     <w:tmpl w:val="1ADA919E"/>
@@ -23519,7 +23521,7 @@
       </w:pPr>
     </w:lvl>
   </w:abstractNum>
-  <w:abstractNum w:abstractNumId="5" w15:restartNumberingAfterBreak="0">
+  <w:abstractNum w:abstractNumId="5">
     <w:nsid w:val="0CD7418E"/>
     <w:multiLevelType w:val="hybridMultilevel"/>
     <w:tmpl w:val="C8D2B222"/>
@@ -23605,7 +23607,7 @@
       </w:pPr>
     </w:lvl>
   </w:abstractNum>
-  <w:abstractNum w:abstractNumId="6" w15:restartNumberingAfterBreak="0">
+  <w:abstractNum w:abstractNumId="6">
     <w:nsid w:val="0E66004F"/>
     <w:multiLevelType w:val="hybridMultilevel"/>
     <w:tmpl w:val="09904C4E"/>
@@ -23691,7 +23693,7 @@
       </w:pPr>
     </w:lvl>
   </w:abstractNum>
-  <w:abstractNum w:abstractNumId="7" w15:restartNumberingAfterBreak="0">
+  <w:abstractNum w:abstractNumId="7">
     <w:nsid w:val="0F072E05"/>
     <w:multiLevelType w:val="hybridMultilevel"/>
     <w:tmpl w:val="DAB62A28"/>
@@ -23782,7 +23784,7 @@
       </w:pPr>
     </w:lvl>
   </w:abstractNum>
-  <w:abstractNum w:abstractNumId="8" w15:restartNumberingAfterBreak="0">
+  <w:abstractNum w:abstractNumId="8">
     <w:nsid w:val="0F875735"/>
     <w:multiLevelType w:val="multilevel"/>
     <w:tmpl w:val="FBE63B68"/>
@@ -23892,7 +23894,7 @@
       </w:pPr>
     </w:lvl>
   </w:abstractNum>
-  <w:abstractNum w:abstractNumId="9" w15:restartNumberingAfterBreak="0">
+  <w:abstractNum w:abstractNumId="9">
     <w:nsid w:val="12E170F2"/>
     <w:multiLevelType w:val="hybridMultilevel"/>
     <w:tmpl w:val="C8D2B222"/>
@@ -23978,7 +23980,7 @@
       </w:pPr>
     </w:lvl>
   </w:abstractNum>
-  <w:abstractNum w:abstractNumId="10" w15:restartNumberingAfterBreak="0">
+  <w:abstractNum w:abstractNumId="10">
     <w:nsid w:val="13880B10"/>
     <w:multiLevelType w:val="hybridMultilevel"/>
     <w:tmpl w:val="075A69E4"/>
@@ -24064,7 +24066,7 @@
       </w:pPr>
     </w:lvl>
   </w:abstractNum>
-  <w:abstractNum w:abstractNumId="11" w15:restartNumberingAfterBreak="0">
+  <w:abstractNum w:abstractNumId="11">
     <w:nsid w:val="1B9F4E1D"/>
     <w:multiLevelType w:val="hybridMultilevel"/>
     <w:tmpl w:val="D4EAD0FA"/>
@@ -24177,7 +24179,7 @@
       </w:rPr>
     </w:lvl>
   </w:abstractNum>
-  <w:abstractNum w:abstractNumId="12" w15:restartNumberingAfterBreak="0">
+  <w:abstractNum w:abstractNumId="12">
     <w:nsid w:val="23023101"/>
     <w:multiLevelType w:val="hybridMultilevel"/>
     <w:tmpl w:val="05085AB0"/>
@@ -24263,7 +24265,7 @@
       </w:pPr>
     </w:lvl>
   </w:abstractNum>
-  <w:abstractNum w:abstractNumId="13" w15:restartNumberingAfterBreak="0">
+  <w:abstractNum w:abstractNumId="13">
     <w:nsid w:val="23DB4A71"/>
     <w:multiLevelType w:val="multilevel"/>
     <w:tmpl w:val="128CE734"/>
@@ -24349,7 +24351,7 @@
       </w:pPr>
     </w:lvl>
   </w:abstractNum>
-  <w:abstractNum w:abstractNumId="14" w15:restartNumberingAfterBreak="0">
+  <w:abstractNum w:abstractNumId="14">
     <w:nsid w:val="24687322"/>
     <w:multiLevelType w:val="hybridMultilevel"/>
     <w:tmpl w:val="B84E0DD2"/>
@@ -24438,7 +24440,7 @@
       </w:pPr>
     </w:lvl>
   </w:abstractNum>
-  <w:abstractNum w:abstractNumId="15" w15:restartNumberingAfterBreak="0">
+  <w:abstractNum w:abstractNumId="15">
     <w:nsid w:val="27040823"/>
     <w:multiLevelType w:val="hybridMultilevel"/>
     <w:tmpl w:val="44969960"/>
@@ -24527,7 +24529,7 @@
       </w:pPr>
     </w:lvl>
   </w:abstractNum>
-  <w:abstractNum w:abstractNumId="16" w15:restartNumberingAfterBreak="0">
+  <w:abstractNum w:abstractNumId="16">
     <w:nsid w:val="29A12E85"/>
     <w:multiLevelType w:val="hybridMultilevel"/>
     <w:tmpl w:val="280800D4"/>
@@ -24617,7 +24619,7 @@
       </w:pPr>
     </w:lvl>
   </w:abstractNum>
-  <w:abstractNum w:abstractNumId="17" w15:restartNumberingAfterBreak="0">
+  <w:abstractNum w:abstractNumId="17">
     <w:nsid w:val="2B010902"/>
     <w:multiLevelType w:val="multilevel"/>
     <w:tmpl w:val="0409001D"/>
@@ -24703,7 +24705,7 @@
       </w:pPr>
     </w:lvl>
   </w:abstractNum>
-  <w:abstractNum w:abstractNumId="18" w15:restartNumberingAfterBreak="0">
+  <w:abstractNum w:abstractNumId="18">
     <w:nsid w:val="2DFD0388"/>
     <w:multiLevelType w:val="multilevel"/>
     <w:tmpl w:val="17D6B12E"/>
@@ -24789,7 +24791,7 @@
       </w:pPr>
     </w:lvl>
   </w:abstractNum>
-  <w:abstractNum w:abstractNumId="19" w15:restartNumberingAfterBreak="0">
+  <w:abstractNum w:abstractNumId="19">
     <w:nsid w:val="304336E1"/>
     <w:multiLevelType w:val="hybridMultilevel"/>
     <w:tmpl w:val="9B383B4A"/>
@@ -24878,7 +24880,7 @@
       </w:pPr>
     </w:lvl>
   </w:abstractNum>
-  <w:abstractNum w:abstractNumId="20" w15:restartNumberingAfterBreak="0">
+  <w:abstractNum w:abstractNumId="20">
     <w:nsid w:val="32DE3F49"/>
     <w:multiLevelType w:val="hybridMultilevel"/>
     <w:tmpl w:val="641E32EA"/>
@@ -24967,7 +24969,7 @@
       </w:pPr>
     </w:lvl>
   </w:abstractNum>
-  <w:abstractNum w:abstractNumId="21" w15:restartNumberingAfterBreak="0">
+  <w:abstractNum w:abstractNumId="21">
     <w:nsid w:val="33155C90"/>
     <w:multiLevelType w:val="multilevel"/>
     <w:tmpl w:val="0409001D"/>
@@ -25053,7 +25055,7 @@
       </w:pPr>
     </w:lvl>
   </w:abstractNum>
-  <w:abstractNum w:abstractNumId="22" w15:restartNumberingAfterBreak="0">
+  <w:abstractNum w:abstractNumId="22">
     <w:nsid w:val="37C25383"/>
     <w:multiLevelType w:val="hybridMultilevel"/>
     <w:tmpl w:val="3D8C74CE"/>
@@ -25166,7 +25168,7 @@
       </w:rPr>
     </w:lvl>
   </w:abstractNum>
-  <w:abstractNum w:abstractNumId="23" w15:restartNumberingAfterBreak="0">
+  <w:abstractNum w:abstractNumId="23">
     <w:nsid w:val="3B461BD8"/>
     <w:multiLevelType w:val="hybridMultilevel"/>
     <w:tmpl w:val="F17836C2"/>
@@ -25255,7 +25257,7 @@
       </w:pPr>
     </w:lvl>
   </w:abstractNum>
-  <w:abstractNum w:abstractNumId="24" w15:restartNumberingAfterBreak="0">
+  <w:abstractNum w:abstractNumId="24">
     <w:nsid w:val="3FC47F5A"/>
     <w:multiLevelType w:val="hybridMultilevel"/>
     <w:tmpl w:val="E2440370"/>
@@ -25344,7 +25346,7 @@
       </w:pPr>
     </w:lvl>
   </w:abstractNum>
-  <w:abstractNum w:abstractNumId="25" w15:restartNumberingAfterBreak="0">
+  <w:abstractNum w:abstractNumId="25">
     <w:nsid w:val="4562094D"/>
     <w:multiLevelType w:val="multilevel"/>
     <w:tmpl w:val="98742138"/>
@@ -25457,7 +25459,7 @@
       </w:pPr>
     </w:lvl>
   </w:abstractNum>
-  <w:abstractNum w:abstractNumId="26" w15:restartNumberingAfterBreak="0">
+  <w:abstractNum w:abstractNumId="26">
     <w:nsid w:val="4B775EA4"/>
     <w:multiLevelType w:val="hybridMultilevel"/>
     <w:tmpl w:val="0A2803F6"/>
@@ -25570,7 +25572,7 @@
       </w:rPr>
     </w:lvl>
   </w:abstractNum>
-  <w:abstractNum w:abstractNumId="27" w15:restartNumberingAfterBreak="0">
+  <w:abstractNum w:abstractNumId="27">
     <w:nsid w:val="4DC66195"/>
     <w:multiLevelType w:val="multilevel"/>
     <w:tmpl w:val="FFFFFFFF"/>
@@ -25638,7 +25640,7 @@
       <w:lvlJc w:val="left"/>
     </w:lvl>
   </w:abstractNum>
-  <w:abstractNum w:abstractNumId="28" w15:restartNumberingAfterBreak="0">
+  <w:abstractNum w:abstractNumId="28">
     <w:nsid w:val="4F2D4887"/>
     <w:multiLevelType w:val="multilevel"/>
     <w:tmpl w:val="0409001D"/>
@@ -25724,7 +25726,7 @@
       </w:pPr>
     </w:lvl>
   </w:abstractNum>
-  <w:abstractNum w:abstractNumId="29" w15:restartNumberingAfterBreak="0">
+  <w:abstractNum w:abstractNumId="29">
     <w:nsid w:val="585E442E"/>
     <w:multiLevelType w:val="hybridMultilevel"/>
     <w:tmpl w:val="8DA44274"/>
@@ -25816,7 +25818,7 @@
       </w:pPr>
     </w:lvl>
   </w:abstractNum>
-  <w:abstractNum w:abstractNumId="30" w15:restartNumberingAfterBreak="0">
+  <w:abstractNum w:abstractNumId="30">
     <w:nsid w:val="5D1F2B5E"/>
     <w:multiLevelType w:val="hybridMultilevel"/>
     <w:tmpl w:val="2F8A2432"/>
@@ -25905,7 +25907,7 @@
       </w:pPr>
     </w:lvl>
   </w:abstractNum>
-  <w:abstractNum w:abstractNumId="31" w15:restartNumberingAfterBreak="0">
+  <w:abstractNum w:abstractNumId="31">
     <w:nsid w:val="60AD2370"/>
     <w:multiLevelType w:val="hybridMultilevel"/>
     <w:tmpl w:val="9CBA2AF2"/>
@@ -26018,7 +26020,7 @@
       </w:rPr>
     </w:lvl>
   </w:abstractNum>
-  <w:abstractNum w:abstractNumId="32" w15:restartNumberingAfterBreak="0">
+  <w:abstractNum w:abstractNumId="32">
     <w:nsid w:val="61037997"/>
     <w:multiLevelType w:val="hybridMultilevel"/>
     <w:tmpl w:val="649C4F90"/>
@@ -26104,7 +26106,7 @@
       </w:pPr>
     </w:lvl>
   </w:abstractNum>
-  <w:abstractNum w:abstractNumId="33" w15:restartNumberingAfterBreak="0">
+  <w:abstractNum w:abstractNumId="33">
     <w:nsid w:val="65DA1BC5"/>
     <w:multiLevelType w:val="hybridMultilevel"/>
     <w:tmpl w:val="0B5E7568"/>
@@ -26193,7 +26195,7 @@
       </w:pPr>
     </w:lvl>
   </w:abstractNum>
-  <w:abstractNum w:abstractNumId="34" w15:restartNumberingAfterBreak="0">
+  <w:abstractNum w:abstractNumId="34">
     <w:nsid w:val="68DF1389"/>
     <w:multiLevelType w:val="hybridMultilevel"/>
     <w:tmpl w:val="817625BE"/>
@@ -26282,7 +26284,7 @@
       </w:pPr>
     </w:lvl>
   </w:abstractNum>
-  <w:abstractNum w:abstractNumId="35" w15:restartNumberingAfterBreak="0">
+  <w:abstractNum w:abstractNumId="35">
     <w:nsid w:val="69F06493"/>
     <w:multiLevelType w:val="hybridMultilevel"/>
     <w:tmpl w:val="624C9096"/>
@@ -26371,7 +26373,7 @@
       </w:pPr>
     </w:lvl>
   </w:abstractNum>
-  <w:abstractNum w:abstractNumId="36" w15:restartNumberingAfterBreak="0">
+  <w:abstractNum w:abstractNumId="36">
     <w:nsid w:val="702E6B7E"/>
     <w:multiLevelType w:val="multilevel"/>
     <w:tmpl w:val="1ADA919E"/>
@@ -26484,7 +26486,7 @@
       </w:pPr>
     </w:lvl>
   </w:abstractNum>
-  <w:abstractNum w:abstractNumId="37" w15:restartNumberingAfterBreak="0">
+  <w:abstractNum w:abstractNumId="37">
     <w:nsid w:val="712266DD"/>
     <w:multiLevelType w:val="hybridMultilevel"/>
     <w:tmpl w:val="05085AB0"/>
@@ -26570,7 +26572,7 @@
       </w:pPr>
     </w:lvl>
   </w:abstractNum>
-  <w:abstractNum w:abstractNumId="38" w15:restartNumberingAfterBreak="0">
+  <w:abstractNum w:abstractNumId="38">
     <w:nsid w:val="722533CB"/>
     <w:multiLevelType w:val="hybridMultilevel"/>
     <w:tmpl w:val="7F2E7528"/>
@@ -26659,7 +26661,7 @@
       </w:pPr>
     </w:lvl>
   </w:abstractNum>
-  <w:abstractNum w:abstractNumId="39" w15:restartNumberingAfterBreak="0">
+  <w:abstractNum w:abstractNumId="39">
     <w:nsid w:val="735601CD"/>
     <w:multiLevelType w:val="hybridMultilevel"/>
     <w:tmpl w:val="DD6895C4"/>
@@ -26748,7 +26750,7 @@
       </w:pPr>
     </w:lvl>
   </w:abstractNum>
-  <w:abstractNum w:abstractNumId="40" w15:restartNumberingAfterBreak="0">
+  <w:abstractNum w:abstractNumId="40">
     <w:nsid w:val="7D840485"/>
     <w:multiLevelType w:val="multilevel"/>
     <w:tmpl w:val="35961EC8"/>
@@ -26837,7 +26839,7 @@
       </w:pPr>
     </w:lvl>
   </w:abstractNum>
-  <w:abstractNum w:abstractNumId="41" w15:restartNumberingAfterBreak="0">
+  <w:abstractNum w:abstractNumId="41">
     <w:nsid w:val="7ED8662E"/>
     <w:multiLevelType w:val="hybridMultilevel"/>
     <w:tmpl w:val="F6CA3EF4"/>
@@ -27256,7 +27258,7 @@
 </file>
 
 <file path=word/people.xml><?xml version="1.0" encoding="utf-8"?>
-<w15:people xmlns:wpc="http://schemas.microsoft.com/office/word/2010/wordprocessingCanvas" xmlns:mc="http://schemas.openxmlformats.org/markup-compatibility/2006" xmlns:o="urn:schemas-microsoft-com:office:office" xmlns:r="http://schemas.openxmlformats.org/officeDocument/2006/relationships" xmlns:m="http://schemas.openxmlformats.org/officeDocument/2006/math" xmlns:v="urn:schemas-microsoft-com:vml" xmlns:wp14="http://schemas.microsoft.com/office/word/2010/wordprocessingDrawing" xmlns:wp="http://schemas.openxmlformats.org/drawingml/2006/wordprocessingDrawing" xmlns:w10="urn:schemas-microsoft-com:office:word" xmlns:w="http://schemas.openxmlformats.org/wordprocessingml/2006/main" xmlns:w14="http://schemas.microsoft.com/office/word/2010/wordml" xmlns:w15="http://schemas.microsoft.com/office/word/2012/wordml" xmlns:wpg="http://schemas.microsoft.com/office/word/2010/wordprocessingGroup" xmlns:wpi="http://schemas.microsoft.com/office/word/2010/wordprocessingInk" xmlns:wne="http://schemas.microsoft.com/office/word/2006/wordml" xmlns:wps="http://schemas.microsoft.com/office/word/2010/wordprocessingShape" mc:Ignorable="w14 w15 wp14">
+<w15:people xmlns:wpc="http://schemas.microsoft.com/office/word/2010/wordprocessingCanvas" xmlns:mo="http://schemas.microsoft.com/office/mac/office/2008/main" xmlns:mc="http://schemas.openxmlformats.org/markup-compatibility/2006" xmlns:mv="urn:schemas-microsoft-com:mac:vml" xmlns:o="urn:schemas-microsoft-com:office:office" xmlns:r="http://schemas.openxmlformats.org/officeDocument/2006/relationships" xmlns:m="http://schemas.openxmlformats.org/officeDocument/2006/math" xmlns:v="urn:schemas-microsoft-com:vml" xmlns:wp14="http://schemas.microsoft.com/office/word/2010/wordprocessingDrawing" xmlns:wp="http://schemas.openxmlformats.org/drawingml/2006/wordprocessingDrawing" xmlns:w10="urn:schemas-microsoft-com:office:word" xmlns:w="http://schemas.openxmlformats.org/wordprocessingml/2006/main" xmlns:w14="http://schemas.microsoft.com/office/word/2010/wordml" xmlns:w15="http://schemas.microsoft.com/office/word/2012/wordml" xmlns:wpg="http://schemas.microsoft.com/office/word/2010/wordprocessingGroup" xmlns:wpi="http://schemas.microsoft.com/office/word/2010/wordprocessingInk" xmlns:wne="http://schemas.microsoft.com/office/word/2006/wordml" xmlns:wps="http://schemas.microsoft.com/office/word/2010/wordprocessingShape" mc:Ignorable="w14 w15 wp14">
   <w15:person w15:author="Sulaiman, Sameer">
     <w15:presenceInfo w15:providerId="None" w15:userId="Sulaiman, Sameer"/>
   </w15:person>
@@ -27276,7 +27278,7 @@
     </w:rPrDefault>
     <w:pPrDefault/>
   </w:docDefaults>
-  <w:latentStyles w:defLockedState="0" w:defUIPriority="99" w:defSemiHidden="0" w:defUnhideWhenUsed="0" w:defQFormat="0" w:count="371">
+  <w:latentStyles w:defLockedState="0" w:defUIPriority="99" w:defSemiHidden="0" w:defUnhideWhenUsed="0" w:defQFormat="0" w:count="382">
     <w:lsdException w:name="Normal" w:uiPriority="0" w:qFormat="1"/>
     <w:lsdException w:name="heading 1" w:uiPriority="0" w:qFormat="1"/>
     <w:lsdException w:name="heading 2" w:semiHidden="1" w:uiPriority="0" w:unhideWhenUsed="1" w:qFormat="1"/>
@@ -27382,7 +27384,6 @@
     <w:lsdException w:name="HTML Sample" w:semiHidden="1" w:unhideWhenUsed="1"/>
     <w:lsdException w:name="HTML Typewriter" w:semiHidden="1" w:unhideWhenUsed="1"/>
     <w:lsdException w:name="HTML Variable" w:semiHidden="1" w:unhideWhenUsed="1"/>
-    <w:lsdException w:name="Normal Table" w:semiHidden="1" w:unhideWhenUsed="1"/>
     <w:lsdException w:name="annotation subject" w:semiHidden="1" w:unhideWhenUsed="1"/>
     <w:lsdException w:name="No List" w:semiHidden="1" w:unhideWhenUsed="1"/>
     <w:lsdException w:name="Outline List 1" w:semiHidden="1" w:unhideWhenUsed="1"/>
@@ -27428,11 +27429,9 @@
     <w:lsdException w:name="Table Subtle 1" w:semiHidden="1" w:unhideWhenUsed="1"/>
     <w:lsdException w:name="Table Subtle 2" w:semiHidden="1" w:unhideWhenUsed="1"/>
     <w:lsdException w:name="Table Web 1" w:semiHidden="1" w:unhideWhenUsed="1"/>
-    <w:lsdException w:name="Table Web 2" w:semiHidden="1" w:unhideWhenUsed="1"/>
     <w:lsdException w:name="Table Web 3" w:semiHidden="1" w:unhideWhenUsed="1"/>
     <w:lsdException w:name="Balloon Text" w:semiHidden="1" w:unhideWhenUsed="1"/>
     <w:lsdException w:name="Table Grid" w:uiPriority="0"/>
-    <w:lsdException w:name="Table Theme" w:semiHidden="1" w:unhideWhenUsed="1"/>
     <w:lsdException w:name="Placeholder Text" w:semiHidden="1"/>
     <w:lsdException w:name="No Spacing" w:uiPriority="1" w:qFormat="1"/>
     <w:lsdException w:name="Light Shading" w:uiPriority="60"/>
@@ -27648,6 +27647,8 @@
     <w:lsdException w:name="List Table 5 Dark Accent 6" w:uiPriority="50"/>
     <w:lsdException w:name="List Table 6 Colorful Accent 6" w:uiPriority="51"/>
     <w:lsdException w:name="List Table 7 Colorful Accent 6" w:uiPriority="52"/>
+    <w:lsdException w:name="Mention" w:semiHidden="1" w:unhideWhenUsed="1"/>
+    <w:lsdException w:name="Smart Hyperlink" w:semiHidden="1" w:unhideWhenUsed="1"/>
   </w:latentStyles>
   <w:style w:type="paragraph" w:default="1" w:styleId="Normal">
     <w:name w:val="Normal"/>
@@ -28186,6 +28187,7 @@
     <w:basedOn w:val="TableNormal"/>
     <w:rsid w:val="009B5DAC"/>
     <w:tblPr>
+      <w:tblInd w:w="0" w:type="dxa"/>
       <w:tblBorders>
         <w:top w:val="single" w:sz="4" w:space="0" w:color="auto"/>
         <w:left w:val="single" w:sz="4" w:space="0" w:color="auto"/>
@@ -28194,6 +28196,12 @@
         <w:insideH w:val="single" w:sz="4" w:space="0" w:color="auto"/>
         <w:insideV w:val="single" w:sz="4" w:space="0" w:color="auto"/>
       </w:tblBorders>
+      <w:tblCellMar>
+        <w:top w:w="0" w:type="dxa"/>
+        <w:left w:w="108" w:type="dxa"/>
+        <w:bottom w:w="0" w:type="dxa"/>
+        <w:right w:w="108" w:type="dxa"/>
+      </w:tblCellMar>
     </w:tblPr>
   </w:style>
   <w:style w:type="table" w:styleId="LightShading-Accent1">
@@ -28207,10 +28215,17 @@
     <w:tblPr>
       <w:tblStyleRowBandSize w:val="1"/>
       <w:tblStyleColBandSize w:val="1"/>
+      <w:tblInd w:w="0" w:type="dxa"/>
       <w:tblBorders>
         <w:top w:val="single" w:sz="8" w:space="0" w:color="4F81BD" w:themeColor="accent1"/>
         <w:bottom w:val="single" w:sz="8" w:space="0" w:color="4F81BD" w:themeColor="accent1"/>
       </w:tblBorders>
+      <w:tblCellMar>
+        <w:top w:w="0" w:type="dxa"/>
+        <w:left w:w="108" w:type="dxa"/>
+        <w:bottom w:w="0" w:type="dxa"/>
+        <w:right w:w="108" w:type="dxa"/>
+      </w:tblCellMar>
     </w:tblPr>
     <w:tblStylePr w:type="firstRow">
       <w:pPr>
@@ -28639,6 +28654,7 @@
       <w:szCs w:val="20"/>
     </w:rPr>
     <w:tblPr>
+      <w:tblInd w:w="0" w:type="dxa"/>
       <w:tblBorders>
         <w:top w:val="single" w:sz="4" w:space="0" w:color="auto"/>
         <w:left w:val="single" w:sz="4" w:space="0" w:color="auto"/>
@@ -28647,6 +28663,12 @@
         <w:insideH w:val="single" w:sz="4" w:space="0" w:color="auto"/>
         <w:insideV w:val="single" w:sz="4" w:space="0" w:color="auto"/>
       </w:tblBorders>
+      <w:tblCellMar>
+        <w:top w:w="0" w:type="dxa"/>
+        <w:left w:w="108" w:type="dxa"/>
+        <w:bottom w:w="0" w:type="dxa"/>
+        <w:right w:w="108" w:type="dxa"/>
+      </w:tblCellMar>
     </w:tblPr>
   </w:style>
 </w:styles>
@@ -28977,7 +28999,7 @@
 </file>
 
 <file path=customXml/itemProps1.xml><?xml version="1.0" encoding="utf-8"?>
-<ds:datastoreItem xmlns:ds="http://schemas.openxmlformats.org/officeDocument/2006/customXml" ds:itemID="{F17E3B02-79DD-4B21-AC4B-A3F3E17BF34A}">
+<ds:datastoreItem xmlns:ds="http://schemas.openxmlformats.org/officeDocument/2006/customXml" ds:itemID="{CB93118C-1419-DC45-BEE2-F4A5F5EAAC01}">
   <ds:schemaRefs>
     <ds:schemaRef ds:uri="http://schemas.openxmlformats.org/officeDocument/2006/bibliography"/>
   </ds:schemaRefs>

</xml_diff>